<commit_message>
changed the the bug  report status to done
</commit_message>
<xml_diff>
--- a/some-of-likes-appear-in-love-react-results/Facebook-bug-report.docx
+++ b/some-of-likes-appear-in-love-react-results/Facebook-bug-report.docx
@@ -346,8 +346,10 @@
                 <w:sz w:val="32"/>
                 <w:szCs w:val="32"/>
               </w:rPr>
-              <w:t>open</w:t>
-            </w:r>
+              <w:t>done</w:t>
+            </w:r>
+            <w:bookmarkStart w:id="0" w:name="_GoBack"/>
+            <w:bookmarkEnd w:id="0"/>
           </w:p>
         </w:tc>
       </w:tr>
@@ -1453,6 +1455,27 @@
                 <w:rFonts w:eastAsia="Times New Roman"/>
                 <w:noProof/>
               </w:rPr>
+              <w:instrText xml:space="preserve"> INCLUDEPICTURE  "https://intixdwc.atlassian.net/images/icons/attach/image.gif" \* MERGEFORMATINET </w:instrText>
+            </w:r>
+            <w:r>
+              <w:rPr>
+                <w:rFonts w:eastAsia="Times New Roman"/>
+                <w:noProof/>
+              </w:rPr>
+              <w:fldChar w:fldCharType="separate"/>
+            </w:r>
+            <w:r>
+              <w:rPr>
+                <w:rFonts w:eastAsia="Times New Roman"/>
+                <w:noProof/>
+              </w:rPr>
+              <w:fldChar w:fldCharType="begin"/>
+            </w:r>
+            <w:r>
+              <w:rPr>
+                <w:rFonts w:eastAsia="Times New Roman"/>
+                <w:noProof/>
+              </w:rPr>
               <w:instrText xml:space="preserve"> </w:instrText>
             </w:r>
             <w:r>
@@ -1505,6 +1528,13 @@
                   <v:imagedata r:id="rId8" r:href="rId9"/>
                 </v:shape>
               </w:pict>
+            </w:r>
+            <w:r>
+              <w:rPr>
+                <w:rFonts w:eastAsia="Times New Roman"/>
+                <w:noProof/>
+              </w:rPr>
+              <w:fldChar w:fldCharType="end"/>
             </w:r>
             <w:r>
               <w:rPr>
@@ -1801,7 +1831,6 @@
             <w:pPr>
               <w:pStyle w:val="NormalWeb"/>
             </w:pPr>
-            <w:bookmarkStart w:id="0" w:name="_GoBack"/>
             <w:r>
               <w:rPr>
                 <w:b/>
@@ -1890,7 +1919,6 @@
             <w:r>
               <w:t>.</w:t>
             </w:r>
-            <w:bookmarkEnd w:id="0"/>
           </w:p>
         </w:tc>
       </w:tr>
@@ -2919,7 +2947,7 @@
   <a:extraClrSchemeLst/>
   <a:extLst>
     <a:ext uri="{05A4C25C-085E-4340-85A3-A5531E510DB2}">
-      <thm15:themeFamily xmlns="" xmlns:thm15="http://schemas.microsoft.com/office/thememl/2012/main" name="Office Theme" id="{62F939B6-93AF-4DB8-9C6B-D6C7DFDC589F}" vid="{4A3C46E8-61CC-4603-A589-7422A47A8E4A}"/>
+      <thm15:themeFamily xmlns:thm15="http://schemas.microsoft.com/office/thememl/2012/main" xmlns="" name="Office Theme" id="{62F939B6-93AF-4DB8-9C6B-D6C7DFDC589F}" vid="{4A3C46E8-61CC-4603-A589-7422A47A8E4A}"/>
     </a:ext>
   </a:extLst>
 </a:theme>

</xml_diff>